<commit_message>
Cloud Computing Files Added
</commit_message>
<xml_diff>
--- a/VIRTUALIZATION_AND_CLOUD_COMPUTING/cLouD.docx
+++ b/VIRTUALIZATION_AND_CLOUD_COMPUTING/cLouD.docx
@@ -500,8 +500,239 @@
         <w:t>edge computing, fog computing, IIoT, green cloud computing practices, complexity in cloud-native systems.</w:t>
       </w:r>
     </w:p>
+    <w:p>
+      <w:pPr>
+        <w:rPr>
+          <w:rFonts w:ascii="Arial" w:hAnsi="Arial" w:cs="Arial"/>
+        </w:rPr>
+      </w:pPr>
+      <w:r>
+        <w:rPr>
+          <w:rFonts w:ascii="Arial" w:hAnsi="Arial" w:cs="Arial"/>
+        </w:rPr>
+        <w:br w:type="page"/>
+      </w:r>
+    </w:p>
+    <w:p>
+      <w:pPr>
+        <w:rPr>
+          <w:rFonts w:ascii="Arial" w:hAnsi="Arial" w:cs="Arial"/>
+        </w:rPr>
+      </w:pPr>
+      <w:r>
+        <w:rPr>
+          <w:rFonts w:ascii="Arial" w:hAnsi="Arial" w:cs="Arial"/>
+        </w:rPr>
+        <w:lastRenderedPageBreak/>
+        <w:t>Virtualization, creates virtual hardware, by cloning physical hardware, hypervisor, uses virtual hardware, create VM, VM, set of files</w:t>
+      </w:r>
+      <w:r>
+        <w:rPr>
+          <w:rFonts w:ascii="Arial" w:hAnsi="Arial" w:cs="Arial"/>
+        </w:rPr>
+        <w:t>, hypervisor and VM, one pc, can run multiple OS simultaneously, virtual machine, virtualized instance</w:t>
+      </w:r>
+      <w:r>
+        <w:rPr>
+          <w:rFonts w:ascii="Arial" w:hAnsi="Arial" w:cs="Arial"/>
+        </w:rPr>
+        <w:t xml:space="preserve">, of computer, can perform, all same functions, </w:t>
+      </w:r>
+      <w:r>
+        <w:rPr>
+          <w:rFonts w:ascii="Arial" w:hAnsi="Arial" w:cs="Arial"/>
+        </w:rPr>
+        <w:t>as computer, can run apps and OS. VM, runs on physical machine, access computing resources, from HV,</w:t>
+      </w:r>
+      <w:r>
+        <w:rPr>
+          <w:rFonts w:ascii="Arial" w:hAnsi="Arial" w:cs="Arial"/>
+        </w:rPr>
+        <w:t xml:space="preserve"> host OS, OS via, the VM is run, Type 1 HV, Hyper-V, HV itself, host </w:t>
+      </w:r>
+      <w:r>
+        <w:rPr>
+          <w:rFonts w:ascii="Arial" w:hAnsi="Arial" w:cs="Arial"/>
+        </w:rPr>
+        <w:t>OS, schedules VM, allocates memory, type 2 HV, the OS on which, HV application run, is the host OS, guest OS</w:t>
+      </w:r>
+      <w:r>
+        <w:rPr>
+          <w:rFonts w:ascii="Arial" w:hAnsi="Arial" w:cs="Arial"/>
+        </w:rPr>
+        <w:t>, the OS, uses virtualized HW, can be, fully virtualized, para virtualized, guest</w:t>
+      </w:r>
+      <w:r>
+        <w:rPr>
+          <w:rFonts w:ascii="Arial" w:hAnsi="Arial" w:cs="Arial"/>
+        </w:rPr>
+        <w:t xml:space="preserve"> </w:t>
+      </w:r>
+      <w:r>
+        <w:rPr>
+          <w:rFonts w:ascii="Arial" w:hAnsi="Arial" w:cs="Arial"/>
+        </w:rPr>
+        <w:t>OS knows, it is virtualized, improves itself, virtual machine monitor, application</w:t>
+      </w:r>
+      <w:r>
+        <w:rPr>
+          <w:rFonts w:ascii="Arial" w:hAnsi="Arial" w:cs="Arial"/>
+        </w:rPr>
+        <w:t>, virtualization HW for VM, executes, guest OS</w:t>
+      </w:r>
+      <w:r>
+        <w:rPr>
+          <w:rFonts w:ascii="Arial" w:hAnsi="Arial" w:cs="Arial"/>
+        </w:rPr>
+        <w:t>, with virtualized HW, virtualization, technology, allows to, create multiple, simulated</w:t>
+      </w:r>
+      <w:r>
+        <w:rPr>
+          <w:rFonts w:ascii="Arial" w:hAnsi="Arial" w:cs="Arial"/>
+        </w:rPr>
+        <w:t xml:space="preserve"> environments</w:t>
+      </w:r>
+      <w:r>
+        <w:rPr>
+          <w:rFonts w:ascii="Arial" w:hAnsi="Arial" w:cs="Arial"/>
+        </w:rPr>
+        <w:t>, known as VMs</w:t>
+      </w:r>
+      <w:r>
+        <w:rPr>
+          <w:rFonts w:ascii="Arial" w:hAnsi="Arial" w:cs="Arial"/>
+        </w:rPr>
+        <w:t>, HV, a process, or function, isolate OS, and apps, from underlying hardware</w:t>
+      </w:r>
+      <w:r>
+        <w:rPr>
+          <w:rFonts w:ascii="Arial" w:hAnsi="Arial" w:cs="Arial"/>
+        </w:rPr>
+        <w:t>, VMs operate on same physical hardware</w:t>
+      </w:r>
+      <w:r>
+        <w:rPr>
+          <w:rFonts w:ascii="Arial" w:hAnsi="Arial" w:cs="Arial"/>
+        </w:rPr>
+        <w:t>, separate from each other, if one VM crashes, other remains unaffected, VMs are mobile, don’t depend on underlying HW</w:t>
+      </w:r>
+      <w:r>
+        <w:rPr>
+          <w:rFonts w:ascii="Arial" w:hAnsi="Arial" w:cs="Arial"/>
+        </w:rPr>
+        <w:t xml:space="preserve">, type 1 HV, operates directly, on host HW, monitors HW and guest VM, also called, bare metal, type 2 HV, also called, hosted HV, usually installed, </w:t>
+      </w:r>
+      <w:r>
+        <w:rPr>
+          <w:rFonts w:ascii="Arial" w:hAnsi="Arial" w:cs="Arial"/>
+        </w:rPr>
+        <w:t>on existing OS, not much capable, for complex virtual tasks</w:t>
+      </w:r>
+      <w:r>
+        <w:rPr>
+          <w:rFonts w:ascii="Arial" w:hAnsi="Arial" w:cs="Arial"/>
+        </w:rPr>
+        <w:t xml:space="preserve">, used for, basic development, testing, emulation, </w:t>
+      </w:r>
+    </w:p>
+    <w:p>
+      <w:pPr>
+        <w:rPr>
+          <w:rFonts w:ascii="Arial" w:hAnsi="Arial" w:cs="Arial"/>
+        </w:rPr>
+      </w:pPr>
+      <w:r>
+        <w:rPr>
+          <w:rFonts w:ascii="Arial" w:hAnsi="Arial" w:cs="Arial"/>
+        </w:rPr>
+        <w:drawing>
+          <wp:inline distT="0" distB="0" distL="0" distR="0" wp14:anchorId="62180712" wp14:editId="4EC7EE0B">
+            <wp:extent cx="3098165" cy="1727200"/>
+            <wp:effectExtent l="0" t="0" r="6985" b="6350"/>
+            <wp:docPr id="1028" name="Picture 4" descr="Type 1 and Type 2 Hypervisor - vGyan.in"/>
+            <wp:cNvGraphicFramePr>
+              <a:graphicFrameLocks xmlns:a="http://schemas.openxmlformats.org/drawingml/2006/main" noChangeAspect="1"/>
+            </wp:cNvGraphicFramePr>
+            <a:graphic xmlns:a="http://schemas.openxmlformats.org/drawingml/2006/main">
+              <a:graphicData uri="http://schemas.openxmlformats.org/drawingml/2006/picture">
+                <pic:pic xmlns:pic="http://schemas.openxmlformats.org/drawingml/2006/picture">
+                  <pic:nvPicPr>
+                    <pic:cNvPr id="1028" name="Picture 4" descr="Type 1 and Type 2 Hypervisor - vGyan.in"/>
+                    <pic:cNvPicPr>
+                      <a:picLocks noChangeAspect="1" noChangeArrowheads="1"/>
+                    </pic:cNvPicPr>
+                  </pic:nvPicPr>
+                  <pic:blipFill>
+                    <a:blip r:embed="rId4" cstate="print">
+                      <a:grayscl/>
+                    </a:blip>
+                    <a:srcRect/>
+                    <a:stretch>
+                      <a:fillRect/>
+                    </a:stretch>
+                  </pic:blipFill>
+                  <pic:spPr bwMode="auto">
+                    <a:xfrm>
+                      <a:off x="0" y="0"/>
+                      <a:ext cx="3098165" cy="1727200"/>
+                    </a:xfrm>
+                    <a:prstGeom prst="rect">
+                      <a:avLst/>
+                    </a:prstGeom>
+                    <a:noFill/>
+                  </pic:spPr>
+                </pic:pic>
+              </a:graphicData>
+            </a:graphic>
+          </wp:inline>
+        </w:drawing>
+      </w:r>
+    </w:p>
+    <w:p>
+      <w:pPr>
+        <w:rPr>
+          <w:rFonts w:ascii="Arial" w:hAnsi="Arial" w:cs="Arial"/>
+        </w:rPr>
+      </w:pPr>
+      <w:r>
+        <w:rPr>
+          <w:rFonts w:ascii="Arial" w:hAnsi="Arial" w:cs="Arial"/>
+        </w:rPr>
+        <w:t xml:space="preserve">Virtualization, technology, separates functions, from hardware, cloud computing, </w:t>
+      </w:r>
+      <w:r>
+        <w:rPr>
+          <w:rFonts w:ascii="Arial" w:hAnsi="Arial" w:cs="Arial"/>
+        </w:rPr>
+        <w:t>solution, relies on that split, x86 virtualization</w:t>
+      </w:r>
+      <w:r>
+        <w:rPr>
+          <w:rFonts w:ascii="Arial" w:hAnsi="Arial" w:cs="Arial"/>
+        </w:rPr>
+        <w:t>, refers to, HW &amp; SW-based mechanisms</w:t>
+      </w:r>
+      <w:r>
+        <w:rPr>
+          <w:rFonts w:ascii="Arial" w:hAnsi="Arial" w:cs="Arial"/>
+        </w:rPr>
+        <w:t xml:space="preserve">, to support, virtualization, for processors, </w:t>
+      </w:r>
+      <w:r>
+        <w:rPr>
+          <w:rFonts w:ascii="Arial" w:hAnsi="Arial" w:cs="Arial"/>
+        </w:rPr>
+        <w:t>based on x86 architecture</w:t>
+      </w:r>
+      <w:r>
+        <w:rPr>
+          <w:rFonts w:ascii="Arial" w:hAnsi="Arial" w:cs="Arial"/>
+        </w:rPr>
+        <w:t>,</w:t>
+      </w:r>
+    </w:p>
     <w:sectPr>
-      <w:pgSz w:w="16838" w:h="11906" w:orient="landscape"/>
+      <w:pgSz w:w="11906" w:h="16838"/>
       <w:pgMar w:top="720" w:right="720" w:bottom="720" w:left="720" w:header="708" w:footer="708" w:gutter="0"/>
       <w:cols w:num="2" w:space="708"/>
       <w:docGrid w:linePitch="360"/>
@@ -914,7 +1145,6 @@
   <w:style w:type="character" w:default="1" w:styleId="DefaultParagraphFont">
     <w:name w:val="Default Paragraph Font"/>
     <w:uiPriority w:val="1"/>
-    <w:semiHidden/>
     <w:unhideWhenUsed/>
   </w:style>
   <w:style w:type="table" w:default="1" w:styleId="TableNormal">

</xml_diff>